<commit_message>
Finish the approach 2
Implement the approach two in the class WYSpaceApproach2.
Refactor the WYSpaceAbstract class doing it more reusable.
Implement the Interval Tree

[X] Approach 2
</commit_message>
<xml_diff>
--- a/doc/VEGA_SW.docx
+++ b/doc/VEGA_SW.docx
@@ -454,16 +454,6 @@
     </w:p>
     <w:p>
       <w:pPr>
-        <w:rPr/>
-      </w:pPr>
-      <w:r>
-        <w:rPr>
-          <w:rtl w:val="0"/>
-        </w:rPr>
-      </w:r>
-    </w:p>
-    <w:p>
-      <w:pPr>
         <w:pStyle w:val="Heading1"/>
         <w:numPr>
           <w:ilvl w:val="0"/>
@@ -483,6 +473,54 @@
     </w:p>
     <w:p>
       <w:pPr>
+        <w:rPr/>
+      </w:pPr>
+      <w:r>
+        <w:rPr>
+          <w:rtl w:val="0"/>
+        </w:rPr>
+      </w:r>
+    </w:p>
+    <w:p>
+      <w:pPr>
+        <w:ind w:left="720" w:firstLine="0"/>
+        <w:jc w:val="both"/>
+        <w:rPr/>
+      </w:pPr>
+      <w:r>
+        <w:rPr>
+          <w:rtl w:val="0"/>
+        </w:rPr>
+        <w:t xml:space="preserve">The first step was to read the problem carefully to understand the problem and identify the question.</w:t>
+      </w:r>
+    </w:p>
+    <w:p>
+      <w:pPr>
+        <w:ind w:left="720" w:firstLine="0"/>
+        <w:jc w:val="both"/>
+        <w:rPr/>
+      </w:pPr>
+      <w:r>
+        <w:rPr>
+          <w:rtl w:val="0"/>
+        </w:rPr>
+      </w:r>
+    </w:p>
+    <w:p>
+      <w:pPr>
+        <w:ind w:left="720" w:firstLine="0"/>
+        <w:jc w:val="both"/>
+        <w:rPr/>
+      </w:pPr>
+      <w:r>
+        <w:rPr>
+          <w:rtl w:val="0"/>
+        </w:rPr>
+        <w:t xml:space="preserve">I describe the question to solve and establish some assumptions that I am going to follow during the development of the test.</w:t>
+      </w:r>
+    </w:p>
+    <w:p>
+      <w:pPr>
         <w:pStyle w:val="Heading2"/>
         <w:ind w:left="720" w:firstLine="0"/>
         <w:rPr/>
@@ -524,118 +562,6 @@
       <w:pPr>
         <w:ind w:left="0" w:firstLine="0"/>
         <w:rPr/>
-      </w:pPr>
-      <w:r>
-        <w:rPr>
-          <w:rtl w:val="0"/>
-        </w:rPr>
-      </w:r>
-    </w:p>
-    <w:p>
-      <w:pPr>
-        <w:numPr>
-          <w:ilvl w:val="0"/>
-          <w:numId w:val="4"/>
-        </w:numPr>
-        <w:ind w:left="1440" w:hanging="360"/>
-        <w:rPr>
-          <w:u w:val="none"/>
-        </w:rPr>
-      </w:pPr>
-      <w:r>
-        <w:rPr>
-          <w:rtl w:val="0"/>
-        </w:rPr>
-        <w:t xml:space="preserve">WY Space would like to take a text based schedule (detailed below) and use a program that can find the 30 minute period where the total downlink (all satellite passes) will be at its maximum. </w:t>
-      </w:r>
-    </w:p>
-    <w:p>
-      <w:pPr>
-        <w:ind w:left="1440" w:firstLine="0"/>
-        <w:rPr/>
-      </w:pPr>
-      <w:r>
-        <w:rPr>
-          <w:rtl w:val="0"/>
-        </w:rPr>
-      </w:r>
-    </w:p>
-    <w:p>
-      <w:pPr>
-        <w:numPr>
-          <w:ilvl w:val="0"/>
-          <w:numId w:val="4"/>
-        </w:numPr>
-        <w:ind w:left="1440" w:hanging="360"/>
-        <w:rPr>
-          <w:u w:val="none"/>
-        </w:rPr>
-      </w:pPr>
-      <w:r>
-        <w:rPr>
-          <w:rtl w:val="0"/>
-        </w:rPr>
-        <w:t xml:space="preserve">Furthermore, they would like the program to determine if the ground station has the bandwidth to support this.</w:t>
-      </w:r>
-    </w:p>
-    <w:p>
-      <w:pPr>
-        <w:ind w:left="720" w:firstLine="0"/>
-        <w:rPr/>
-      </w:pPr>
-      <w:r>
-        <w:rPr>
-          <w:rtl w:val="0"/>
-        </w:rPr>
-      </w:r>
-    </w:p>
-    <w:p>
-      <w:pPr>
-        <w:pStyle w:val="Heading2"/>
-        <w:ind w:left="720" w:firstLine="0"/>
-        <w:rPr/>
-      </w:pPr>
-      <w:bookmarkStart w:colFirst="0" w:colLast="0" w:name="_7eonrxzfdfv" w:id="6"/>
-      <w:bookmarkEnd w:id="6"/>
-      <w:r>
-        <w:rPr>
-          <w:rtl w:val="0"/>
-        </w:rPr>
-        <w:t xml:space="preserve">1.2. Assumptions</w:t>
-      </w:r>
-    </w:p>
-    <w:p>
-      <w:pPr>
-        <w:ind w:left="720" w:firstLine="0"/>
-        <w:rPr/>
-      </w:pPr>
-      <w:r>
-        <w:rPr>
-          <w:rtl w:val="0"/>
-        </w:rPr>
-      </w:r>
-    </w:p>
-    <w:p>
-      <w:pPr>
-        <w:ind w:left="720" w:firstLine="0"/>
-        <w:rPr>
-          <w:color w:val="0e101a"/>
-        </w:rPr>
-      </w:pPr>
-      <w:r>
-        <w:rPr>
-          <w:color w:val="0e101a"/>
-          <w:rtl w:val="0"/>
-        </w:rPr>
-        <w:t xml:space="preserve">I assume the following:</w:t>
-      </w:r>
-    </w:p>
-    <w:p>
-      <w:pPr>
-        <w:ind w:left="720" w:firstLine="0"/>
-        <w:rPr>
-          <w:color w:val="0e101a"/>
-        </w:rPr>
       </w:pPr>
       <w:r>
         <w:rPr>
@@ -650,14 +576,26 @@
           <w:numId w:val="3"/>
         </w:numPr>
         <w:ind w:left="1440" w:hanging="360"/>
-        <w:rPr/>
-      </w:pPr>
-      <w:r>
-        <w:rPr>
-          <w:color w:val="0e101a"/>
-          <w:rtl w:val="0"/>
-        </w:rPr>
-        <w:t xml:space="preserve">All the pass schedules are related to the same day. </w:t>
+        <w:rPr>
+          <w:u w:val="none"/>
+        </w:rPr>
+      </w:pPr>
+      <w:r>
+        <w:rPr>
+          <w:rtl w:val="0"/>
+        </w:rPr>
+        <w:t xml:space="preserve">WY Space would like to take a text based schedule (detailed below) and use a program that can find the 30 minute period where the total downlink (all satellite passes) will be at its maximum. </w:t>
+      </w:r>
+    </w:p>
+    <w:p>
+      <w:pPr>
+        <w:ind w:left="1440" w:firstLine="0"/>
+        <w:rPr/>
+      </w:pPr>
+      <w:r>
+        <w:rPr>
+          <w:rtl w:val="0"/>
+        </w:rPr>
       </w:r>
     </w:p>
     <w:p>
@@ -667,6 +605,102 @@
           <w:numId w:val="3"/>
         </w:numPr>
         <w:ind w:left="1440" w:hanging="360"/>
+        <w:rPr>
+          <w:u w:val="none"/>
+        </w:rPr>
+      </w:pPr>
+      <w:r>
+        <w:rPr>
+          <w:rtl w:val="0"/>
+        </w:rPr>
+        <w:t xml:space="preserve">Furthermore, they would like the program to determine if the ground station has the bandwidth to support this.</w:t>
+      </w:r>
+    </w:p>
+    <w:p>
+      <w:pPr>
+        <w:pStyle w:val="Heading2"/>
+        <w:ind w:left="720" w:firstLine="0"/>
+        <w:rPr/>
+      </w:pPr>
+      <w:bookmarkStart w:colFirst="0" w:colLast="0" w:name="_7eonrxzfdfv" w:id="6"/>
+      <w:bookmarkEnd w:id="6"/>
+      <w:r>
+        <w:rPr>
+          <w:rtl w:val="0"/>
+        </w:rPr>
+        <w:t xml:space="preserve">1.2. Assumptions</w:t>
+      </w:r>
+    </w:p>
+    <w:p>
+      <w:pPr>
+        <w:ind w:left="720" w:firstLine="0"/>
+        <w:rPr/>
+      </w:pPr>
+      <w:r>
+        <w:rPr>
+          <w:rtl w:val="0"/>
+        </w:rPr>
+      </w:r>
+    </w:p>
+    <w:p>
+      <w:pPr>
+        <w:ind w:left="720" w:firstLine="0"/>
+        <w:rPr>
+          <w:color w:val="0e101a"/>
+        </w:rPr>
+      </w:pPr>
+      <w:r>
+        <w:rPr>
+          <w:color w:val="0e101a"/>
+          <w:rtl w:val="0"/>
+        </w:rPr>
+        <w:t xml:space="preserve">During the development of the test, </w:t>
+      </w:r>
+      <w:r>
+        <w:rPr>
+          <w:color w:val="0e101a"/>
+          <w:rtl w:val="0"/>
+        </w:rPr>
+        <w:t xml:space="preserve">I assume the following:</w:t>
+      </w:r>
+    </w:p>
+    <w:p>
+      <w:pPr>
+        <w:ind w:left="720" w:firstLine="0"/>
+        <w:rPr>
+          <w:color w:val="0e101a"/>
+        </w:rPr>
+      </w:pPr>
+      <w:r>
+        <w:rPr>
+          <w:rtl w:val="0"/>
+        </w:rPr>
+      </w:r>
+    </w:p>
+    <w:p>
+      <w:pPr>
+        <w:numPr>
+          <w:ilvl w:val="0"/>
+          <w:numId w:val="2"/>
+        </w:numPr>
+        <w:ind w:left="1440" w:hanging="360"/>
+        <w:rPr/>
+      </w:pPr>
+      <w:r>
+        <w:rPr>
+          <w:color w:val="0e101a"/>
+          <w:rtl w:val="0"/>
+        </w:rPr>
+        <w:t xml:space="preserve">All the pass schedules are related to the same day. </w:t>
+      </w:r>
+    </w:p>
+    <w:p>
+      <w:pPr>
+        <w:numPr>
+          <w:ilvl w:val="0"/>
+          <w:numId w:val="2"/>
+        </w:numPr>
+        <w:ind w:left="1440" w:hanging="360"/>
         <w:rPr/>
       </w:pPr>
       <w:r>
@@ -689,14 +723,14 @@
           <w:color w:val="0e101a"/>
           <w:rtl w:val="0"/>
         </w:rPr>
-        <w:t xml:space="preserve">in the pass schedule file means that during the 30 minute the satellite consumes X bandwidth of the ground station from Earth.</w:t>
+        <w:t xml:space="preserve">in the pass schedule file means that, during the 30 minutes, the satellite consumes X bandwidth of the ground station from Earth.</w:t>
       </w:r>
     </w:p>
     <w:p>
       <w:pPr>
         <w:numPr>
           <w:ilvl w:val="0"/>
-          <w:numId w:val="3"/>
+          <w:numId w:val="2"/>
         </w:numPr>
         <w:ind w:left="1440" w:hanging="360"/>
         <w:rPr/>
@@ -713,7 +747,7 @@
       <w:pPr>
         <w:numPr>
           <w:ilvl w:val="0"/>
-          <w:numId w:val="3"/>
+          <w:numId w:val="2"/>
         </w:numPr>
         <w:ind w:left="1440" w:hanging="360"/>
         <w:rPr/>
@@ -740,16 +774,6 @@
           <w:rtl w:val="0"/>
         </w:rPr>
         <w:tab/>
-      </w:r>
-    </w:p>
-    <w:p>
-      <w:pPr>
-        <w:rPr/>
-      </w:pPr>
-      <w:r>
-        <w:rPr>
-          <w:rtl w:val="0"/>
-        </w:rPr>
       </w:r>
     </w:p>
     <w:p>
@@ -793,7 +817,7 @@
         <w:rPr>
           <w:rtl w:val="0"/>
         </w:rPr>
-        <w:t xml:space="preserve">I am going to follow the Agile development process. I will combine the development of the Spring with writing the present document. </w:t>
+        <w:t xml:space="preserve">I am going to follow the Agile development process. I will combine the development of the Spring and the writing of the present document. </w:t>
       </w:r>
     </w:p>
     <w:p>
@@ -827,7 +851,7 @@
           <mc:Choice Requires="wpg">
             <w:drawing>
               <wp:inline distB="114300" distT="114300" distL="114300" distR="114300">
-                <wp:extent cx="2419350" cy="2352675"/>
+                <wp:extent cx="2214685" cy="2153650"/>
                 <wp:effectExtent b="0" l="0" r="0" t="0"/>
                 <wp:docPr id="1" name=""/>
                 <a:graphic>
@@ -837,7 +861,7 @@
                       <wpg:grpSpPr>
                         <a:xfrm>
                           <a:off x="2874500" y="931750"/>
-                          <a:ext cx="2419350" cy="2352675"/>
+                          <a:ext cx="2214685" cy="2153650"/>
                           <a:chOff x="2874500" y="931750"/>
                           <a:chExt cx="1920300" cy="2329775"/>
                         </a:xfrm>
@@ -1015,14 +1039,14 @@
           <mc:Fallback>
             <w:drawing>
               <wp:inline distB="114300" distT="114300" distL="114300" distR="114300">
-                <wp:extent cx="2419350" cy="2352675"/>
+                <wp:extent cx="2214685" cy="2153650"/>
                 <wp:effectExtent b="0" l="0" r="0" t="0"/>
-                <wp:docPr id="1" name="image8.png"/>
+                <wp:docPr id="1" name="image10.png"/>
                 <a:graphic>
                   <a:graphicData uri="http://schemas.openxmlformats.org/drawingml/2006/picture">
                     <pic:pic>
                       <pic:nvPicPr>
-                        <pic:cNvPr id="0" name="image8.png"/>
+                        <pic:cNvPr id="0" name="image10.png"/>
                         <pic:cNvPicPr preferRelativeResize="0"/>
                       </pic:nvPicPr>
                       <pic:blipFill>
@@ -1035,7 +1059,7 @@
                       <pic:spPr>
                         <a:xfrm>
                           <a:off x="0" y="0"/>
-                          <a:ext cx="2419350" cy="2352675"/>
+                          <a:ext cx="2214685" cy="2153650"/>
                         </a:xfrm>
                         <a:prstGeom prst="rect"/>
                         <a:ln/>
@@ -1056,17 +1080,6 @@
     </w:p>
     <w:p>
       <w:pPr>
-        <w:jc w:val="center"/>
-        <w:rPr/>
-      </w:pPr>
-      <w:r>
-        <w:rPr>
-          <w:rtl w:val="0"/>
-        </w:rPr>
-      </w:r>
-    </w:p>
-    <w:p>
-      <w:pPr>
         <w:rPr/>
       </w:pPr>
       <w:r>
@@ -1085,7 +1098,7 @@
         <w:rPr>
           <w:rtl w:val="0"/>
         </w:rPr>
-        <w:t xml:space="preserve">I propose to develop the following three Spring. I am not sure if I am going to have the time to finish all the spring, but I am going to try it. </w:t>
+        <w:t xml:space="preserve">I propose to develop the following two Spring. I am not sure if I am going to have the time to finish all the spring, but I am going to try it. </w:t>
       </w:r>
     </w:p>
     <w:p>
@@ -1103,7 +1116,7 @@
       <w:pPr>
         <w:numPr>
           <w:ilvl w:val="0"/>
-          <w:numId w:val="5"/>
+          <w:numId w:val="4"/>
         </w:numPr>
         <w:ind w:left="1440" w:hanging="360"/>
       </w:pPr>
@@ -1118,7 +1131,7 @@
       <w:pPr>
         <w:numPr>
           <w:ilvl w:val="0"/>
-          <w:numId w:val="5"/>
+          <w:numId w:val="4"/>
         </w:numPr>
         <w:ind w:left="1440" w:hanging="360"/>
       </w:pPr>
@@ -1126,32 +1139,7 @@
         <w:rPr>
           <w:rtl w:val="0"/>
         </w:rPr>
-        <w:t xml:space="preserve">Spring 2 : Implement the prototype in the framework Spring</w:t>
-      </w:r>
-    </w:p>
-    <w:p>
-      <w:pPr>
-        <w:numPr>
-          <w:ilvl w:val="0"/>
-          <w:numId w:val="5"/>
-        </w:numPr>
-        <w:ind w:left="1440" w:hanging="360"/>
-      </w:pPr>
-      <w:r>
-        <w:rPr>
-          <w:rtl w:val="0"/>
-        </w:rPr>
-        <w:t xml:space="preserve">Spring 3 : Implement some GUI</w:t>
-      </w:r>
-    </w:p>
-    <w:p>
-      <w:pPr>
-        <w:rPr/>
-      </w:pPr>
-      <w:r>
-        <w:rPr>
-          <w:rtl w:val="0"/>
-        </w:rPr>
+        <w:t xml:space="preserve">Spring 2 : Implement the prototype in the framework Spring boot</w:t>
       </w:r>
     </w:p>
     <w:p>
@@ -1240,23 +1228,13 @@
         <w:rPr>
           <w:rtl w:val="0"/>
         </w:rPr>
-        <w:t xml:space="preserve">Figure 1 shows a sketch of the problem. In general, we have a ground station, and several satellites. The satellites can communicate to the ground station. Each time the satellite shows the ground station it communicates some information, occupying the bandwidth of the ground station. </w:t>
-      </w:r>
-    </w:p>
-    <w:p>
-      <w:pPr>
-        <w:jc w:val="center"/>
-        <w:rPr/>
-      </w:pPr>
-      <w:r>
-        <w:rPr>
-          <w:rtl w:val="0"/>
-        </w:rPr>
-      </w:r>
-    </w:p>
-    <w:p>
-      <w:pPr>
-        <w:jc w:val="center"/>
+        <w:t xml:space="preserve">Figure 1 shows a sketch of the problem. In general, we have a ground station and several satellites. The satellites can communicate to the ground station. Each time the satellite sees the ground station, the satellite communicates the information, occupying the bandwidth of the ground station.</w:t>
+      </w:r>
+    </w:p>
+    <w:p>
+      <w:pPr>
+        <w:ind w:left="0" w:firstLine="0"/>
+        <w:jc w:val="both"/>
         <w:rPr/>
       </w:pPr>
       <w:r>
@@ -1285,14 +1263,14 @@
         <w:rPr/>
         <w:drawing>
           <wp:inline distB="114300" distT="114300" distL="114300" distR="114300">
-            <wp:extent cx="5229532" cy="2398257"/>
+            <wp:extent cx="4886835" cy="2243138"/>
             <wp:effectExtent b="0" l="0" r="0" t="0"/>
-            <wp:docPr id="8" name="image9.png"/>
+            <wp:docPr id="8" name="image11.png"/>
             <a:graphic>
               <a:graphicData uri="http://schemas.openxmlformats.org/drawingml/2006/picture">
                 <pic:pic>
                   <pic:nvPicPr>
-                    <pic:cNvPr id="0" name="image9.png"/>
+                    <pic:cNvPr id="0" name="image11.png"/>
                     <pic:cNvPicPr preferRelativeResize="0"/>
                   </pic:nvPicPr>
                   <pic:blipFill>
@@ -1305,7 +1283,7 @@
                   <pic:spPr>
                     <a:xfrm>
                       <a:off x="0" y="0"/>
-                      <a:ext cx="5229532" cy="2398257"/>
+                      <a:ext cx="4886835" cy="2243138"/>
                     </a:xfrm>
                     <a:prstGeom prst="rect"/>
                     <a:ln/>
@@ -1452,7 +1430,7 @@
                 <w:szCs w:val="20"/>
                 <w:rtl w:val="0"/>
               </w:rPr>
-              <w:t xml:space="preserve">bandwith per 30 minute preiod</w:t>
+              <w:t xml:space="preserve">bandwidth per 30 minute period</w:t>
             </w:r>
             <w:r>
               <w:rPr>
@@ -5475,7 +5453,7 @@
         <w:rPr>
           <w:rtl w:val="0"/>
         </w:rPr>
-        <w:t xml:space="preserve">Table 1 describes the pass schedule file. In order to try to understand this table, I draw the points. Figure 2 shows the chart of points of the pass schedule file.</w:t>
+        <w:t xml:space="preserve">Table 1 describes the pass schedule file. To try to understand this table, I draw the points in a chart. Figure 2 shows the chart of points of the pass schedule file.</w:t>
       </w:r>
     </w:p>
     <w:p>
@@ -5509,9 +5487,9 @@
         <w:rPr/>
         <w:drawing>
           <wp:inline distB="114300" distT="114300" distL="114300" distR="114300">
-            <wp:extent cx="5731200" cy="3543300"/>
+            <wp:extent cx="5472073" cy="3386138"/>
             <wp:effectExtent b="0" l="0" r="0" t="0"/>
-            <wp:docPr descr="Gráfico" id="2" name="image2.png"/>
+            <wp:docPr descr="Gráfico" id="3" name="image2.png"/>
             <a:graphic>
               <a:graphicData uri="http://schemas.openxmlformats.org/drawingml/2006/picture">
                 <pic:pic>
@@ -5529,7 +5507,7 @@
                   <pic:spPr>
                     <a:xfrm>
                       <a:off x="0" y="0"/>
-                      <a:ext cx="5731200" cy="3543300"/>
+                      <a:ext cx="5472073" cy="3386138"/>
                     </a:xfrm>
                     <a:prstGeom prst="rect"/>
                     <a:ln/>
@@ -5555,7 +5533,7 @@
         <w:rPr>
           <w:rtl w:val="0"/>
         </w:rPr>
-        <w:t xml:space="preserve">Figure 2. Chart of point of the pass schedule file</w:t>
+        <w:t xml:space="preserve">Figure 2. Chart of points of the pass schedule file</w:t>
       </w:r>
     </w:p>
     <w:p>
@@ -5572,38 +5550,36 @@
     <w:p>
       <w:pPr>
         <w:ind w:left="720" w:firstLine="0"/>
-        <w:jc w:val="both"/>
-        <w:rPr/>
-      </w:pPr>
-      <w:r>
-        <w:rPr>
-          <w:rtl w:val="0"/>
-        </w:rPr>
-        <w:t xml:space="preserve">With the Figure it is not easy to understand the problem. One approach to understand better the problem is to draw the data in a timeline chart.</w:t>
-      </w:r>
-    </w:p>
-    <w:p>
-      <w:pPr>
-        <w:ind w:left="720" w:firstLine="0"/>
-        <w:jc w:val="both"/>
-        <w:rPr/>
-      </w:pPr>
-      <w:r>
-        <w:rPr>
-          <w:rtl w:val="0"/>
-        </w:rPr>
-      </w:r>
-    </w:p>
-    <w:p>
-      <w:pPr>
-        <w:ind w:left="720" w:firstLine="0"/>
-        <w:rPr/>
-      </w:pPr>
-      <w:r>
-        <w:rPr>
-          <w:rtl w:val="0"/>
-        </w:rPr>
-        <w:t xml:space="preserve">For this, I first sort the data by start time. See Table 2. </w:t>
+        <w:rPr/>
+      </w:pPr>
+      <w:r>
+        <w:rPr>
+          <w:rtl w:val="0"/>
+        </w:rPr>
+        <w:t xml:space="preserve">With the Figure, it is not easy to understand the problem. One approach to understanding better the problem is to draw the data in a timeline chart.</w:t>
+      </w:r>
+    </w:p>
+    <w:p>
+      <w:pPr>
+        <w:ind w:left="720" w:firstLine="0"/>
+        <w:rPr/>
+      </w:pPr>
+      <w:r>
+        <w:rPr>
+          <w:rtl w:val="0"/>
+        </w:rPr>
+      </w:r>
+    </w:p>
+    <w:p>
+      <w:pPr>
+        <w:ind w:left="720" w:firstLine="0"/>
+        <w:rPr/>
+      </w:pPr>
+      <w:r>
+        <w:rPr>
+          <w:rtl w:val="0"/>
+        </w:rPr>
+        <w:t xml:space="preserve">For this, I first sort the data by start time. See Table 2.</w:t>
       </w:r>
     </w:p>
     <w:p>
@@ -5723,7 +5699,7 @@
                 <w:szCs w:val="20"/>
                 <w:rtl w:val="0"/>
               </w:rPr>
-              <w:t xml:space="preserve">bandwith per 30 minute preiod</w:t>
+              <w:t xml:space="preserve">bandwidth per 30 minute period</w:t>
             </w:r>
             <w:r>
               <w:rPr>
@@ -9782,20 +9758,21 @@
     </w:p>
     <w:p>
       <w:pPr>
+        <w:jc w:val="center"/>
         <w:rPr/>
       </w:pPr>
       <w:r>
         <w:rPr/>
         <w:drawing>
           <wp:inline distB="114300" distT="114300" distL="114300" distR="114300">
-            <wp:extent cx="5731200" cy="1727200"/>
+            <wp:extent cx="5330726" cy="1673600"/>
             <wp:effectExtent b="0" l="0" r="0" t="0"/>
-            <wp:docPr id="6" name="image7.png"/>
+            <wp:docPr id="10" name="image8.png"/>
             <a:graphic>
               <a:graphicData uri="http://schemas.openxmlformats.org/drawingml/2006/picture">
                 <pic:pic>
                   <pic:nvPicPr>
-                    <pic:cNvPr id="0" name="image7.png"/>
+                    <pic:cNvPr id="0" name="image8.png"/>
                     <pic:cNvPicPr preferRelativeResize="0"/>
                   </pic:nvPicPr>
                   <pic:blipFill>
@@ -9808,7 +9785,7 @@
                   <pic:spPr>
                     <a:xfrm>
                       <a:off x="0" y="0"/>
-                      <a:ext cx="5731200" cy="1727200"/>
+                      <a:ext cx="5330726" cy="1673600"/>
                     </a:xfrm>
                     <a:prstGeom prst="rect"/>
                     <a:ln/>
@@ -9861,21 +9838,18 @@
     </w:p>
     <w:p>
       <w:pPr>
+        <w:ind w:left="720" w:firstLine="0"/>
+        <w:rPr/>
+      </w:pPr>
+      <w:r>
+        <w:rPr>
+          <w:rtl w:val="0"/>
+        </w:rPr>
+      </w:r>
+    </w:p>
+    <w:p>
+      <w:pPr>
         <w:pStyle w:val="Heading3"/>
-        <w:ind w:left="720" w:firstLine="0"/>
-        <w:rPr/>
-      </w:pPr>
-      <w:bookmarkStart w:colFirst="0" w:colLast="0" w:name="_7xtjfc8b369e" w:id="11"/>
-      <w:bookmarkEnd w:id="11"/>
-      <w:r>
-        <w:rPr>
-          <w:rtl w:val="0"/>
-        </w:rPr>
-        <w:t xml:space="preserve">Design of the solution</w:t>
-      </w:r>
-    </w:p>
-    <w:p>
-      <w:pPr>
         <w:ind w:left="720" w:firstLine="0"/>
         <w:rPr>
           <w:color w:val="202122"/>
@@ -9884,6 +9858,14 @@
           <w:highlight w:val="white"/>
         </w:rPr>
       </w:pPr>
+      <w:bookmarkStart w:colFirst="0" w:colLast="0" w:name="_7xtjfc8b369e" w:id="11"/>
+      <w:bookmarkEnd w:id="11"/>
+      <w:r>
+        <w:rPr>
+          <w:rtl w:val="0"/>
+        </w:rPr>
+        <w:t xml:space="preserve">Design of the solution</w:t>
+      </w:r>
       <w:r>
         <w:rPr>
           <w:rtl w:val="0"/>
@@ -9936,7 +9918,7 @@
           <w:highlight w:val="white"/>
           <w:rtl w:val="0"/>
         </w:rPr>
-        <w:t xml:space="preserve">In OOP, we can define the following class diagram (Figure 4) to represent our problem</w:t>
+        <w:t xml:space="preserve">In OOP, we can define the following class diagram (see Figure 4) to represent our problem.</w:t>
       </w:r>
     </w:p>
     <w:p>
@@ -9975,14 +9957,14 @@
         </w:rPr>
         <w:drawing>
           <wp:inline distB="114300" distT="114300" distL="114300" distR="114300">
-            <wp:extent cx="4957763" cy="2478881"/>
+            <wp:extent cx="5276728" cy="2638364"/>
             <wp:effectExtent b="0" l="0" r="0" t="0"/>
-            <wp:docPr id="4" name="image6.png"/>
+            <wp:docPr id="11" name="image5.png"/>
             <a:graphic>
               <a:graphicData uri="http://schemas.openxmlformats.org/drawingml/2006/picture">
                 <pic:pic>
                   <pic:nvPicPr>
-                    <pic:cNvPr id="0" name="image6.png"/>
+                    <pic:cNvPr id="0" name="image5.png"/>
                     <pic:cNvPicPr preferRelativeResize="0"/>
                   </pic:nvPicPr>
                   <pic:blipFill>
@@ -9995,7 +9977,7 @@
                   <pic:spPr>
                     <a:xfrm>
                       <a:off x="0" y="0"/>
-                      <a:ext cx="4957763" cy="2478881"/>
+                      <a:ext cx="5276728" cy="2638364"/>
                     </a:xfrm>
                     <a:prstGeom prst="rect"/>
                     <a:ln/>
@@ -10065,55 +10047,41 @@
           <w:highlight w:val="white"/>
           <w:rtl w:val="0"/>
         </w:rPr>
-        <w:t xml:space="preserve">The class Satellite extends Station and it has a List of time intervals.</w:t>
-      </w:r>
-    </w:p>
-    <w:p>
-      <w:pPr>
-        <w:ind w:left="720" w:firstLine="0"/>
-        <w:jc w:val="both"/>
-        <w:rPr>
+        <w:t xml:space="preserve">The class </w:t>
+      </w:r>
+      <w:r>
+        <w:rPr>
+          <w:b w:val="1"/>
           <w:color w:val="202122"/>
           <w:highlight w:val="white"/>
-        </w:rPr>
-      </w:pPr>
-      <w:r>
-        <w:rPr>
-          <w:rtl w:val="0"/>
-        </w:rPr>
-      </w:r>
-    </w:p>
-    <w:p>
-      <w:pPr>
-        <w:ind w:left="720" w:firstLine="0"/>
-        <w:jc w:val="both"/>
+          <w:rtl w:val="0"/>
+        </w:rPr>
+        <w:t xml:space="preserve">Satellite</w:t>
+      </w:r>
+      <w:r>
         <w:rPr>
           <w:color w:val="202122"/>
           <w:highlight w:val="white"/>
-        </w:rPr>
-      </w:pPr>
-      <w:r>
-        <w:rPr>
+          <w:rtl w:val="0"/>
+        </w:rPr>
+        <w:t xml:space="preserve"> extends the class </w:t>
+      </w:r>
+      <w:r>
+        <w:rPr>
+          <w:b w:val="1"/>
           <w:color w:val="202122"/>
           <w:highlight w:val="white"/>
           <w:rtl w:val="0"/>
         </w:rPr>
-        <w:t xml:space="preserve">The class StationGround also extends Station. In this case, I consider the bandwidth attribute as the maximum bandwidth.</w:t>
-      </w:r>
-    </w:p>
-    <w:p>
-      <w:pPr>
-        <w:ind w:left="720" w:firstLine="0"/>
-        <w:jc w:val="both"/>
+        <w:t xml:space="preserve">Station</w:t>
+      </w:r>
+      <w:r>
         <w:rPr>
           <w:color w:val="202122"/>
           <w:highlight w:val="white"/>
-        </w:rPr>
-      </w:pPr>
-      <w:r>
-        <w:rPr>
-          <w:rtl w:val="0"/>
-        </w:rPr>
+          <w:rtl w:val="0"/>
+        </w:rPr>
+        <w:t xml:space="preserve">, and it has a List of time intervals.</w:t>
       </w:r>
     </w:p>
     <w:p>
@@ -10127,39 +10095,121 @@
       </w:pPr>
       <w:r>
         <w:rPr>
+          <w:rtl w:val="0"/>
+        </w:rPr>
+      </w:r>
+    </w:p>
+    <w:p>
+      <w:pPr>
+        <w:ind w:left="720" w:firstLine="0"/>
+        <w:jc w:val="both"/>
+        <w:rPr>
           <w:color w:val="202122"/>
           <w:highlight w:val="white"/>
-          <w:rtl w:val="0"/>
-        </w:rPr>
-        <w:t xml:space="preserve">The trivial solution is to visit each time and test the satellites that intersect the given time within its interval of communication, which requires O(n*m). Where n is the number of time intervals during a day, and m is the number of satellites. </w:t>
-      </w:r>
-    </w:p>
-    <w:p>
-      <w:pPr>
-        <w:ind w:left="720" w:firstLine="0"/>
-        <w:jc w:val="both"/>
+        </w:rPr>
+      </w:pPr>
+      <w:r>
         <w:rPr>
           <w:color w:val="202122"/>
           <w:highlight w:val="white"/>
-        </w:rPr>
-      </w:pPr>
-      <w:r>
-        <w:rPr>
-          <w:rtl w:val="0"/>
-        </w:rPr>
+          <w:rtl w:val="0"/>
+        </w:rPr>
+        <w:t xml:space="preserve">The class </w:t>
+      </w:r>
+      <w:r>
+        <w:rPr>
+          <w:b w:val="1"/>
+          <w:color w:val="202122"/>
+          <w:highlight w:val="white"/>
+          <w:rtl w:val="0"/>
+        </w:rPr>
+        <w:t xml:space="preserve">StationGround</w:t>
+      </w:r>
+      <w:r>
+        <w:rPr>
+          <w:color w:val="202122"/>
+          <w:highlight w:val="white"/>
+          <w:rtl w:val="0"/>
+        </w:rPr>
+        <w:t xml:space="preserve"> also extends the class </w:t>
+      </w:r>
+      <w:r>
+        <w:rPr>
+          <w:b w:val="1"/>
+          <w:color w:val="202122"/>
+          <w:highlight w:val="white"/>
+          <w:rtl w:val="0"/>
+        </w:rPr>
+        <w:t xml:space="preserve">Station</w:t>
+      </w:r>
+      <w:r>
+        <w:rPr>
+          <w:color w:val="202122"/>
+          <w:highlight w:val="white"/>
+          <w:rtl w:val="0"/>
+        </w:rPr>
+        <w:t xml:space="preserve">. In this case, I consider the bandwidth attribute as the maximum bandwidth.</w:t>
       </w:r>
     </w:p>
     <w:p>
       <w:pPr>
         <w:ind w:left="720" w:firstLine="0"/>
         <w:jc w:val="both"/>
-        <w:rPr/>
-      </w:pPr>
-      <w:r>
-        <w:rPr>
-          <w:rtl w:val="0"/>
-        </w:rPr>
-        <w:t xml:space="preserve">A first prototype of the algorithm can be as follow:</w:t>
+        <w:rPr>
+          <w:color w:val="202122"/>
+          <w:highlight w:val="white"/>
+        </w:rPr>
+      </w:pPr>
+      <w:r>
+        <w:rPr>
+          <w:rtl w:val="0"/>
+        </w:rPr>
+      </w:r>
+    </w:p>
+    <w:p>
+      <w:pPr>
+        <w:ind w:left="720" w:firstLine="0"/>
+        <w:jc w:val="both"/>
+        <w:rPr>
+          <w:color w:val="202122"/>
+          <w:highlight w:val="white"/>
+        </w:rPr>
+      </w:pPr>
+      <w:r>
+        <w:rPr>
+          <w:color w:val="202122"/>
+          <w:highlight w:val="white"/>
+          <w:rtl w:val="0"/>
+        </w:rPr>
+        <w:t xml:space="preserve">The trivial solution is to visit each time and check the satellites that intersect the given period within its interval of communication. This solution requires a time complexity of O(n*m), where n is the number of time intervals during a day, and m is the number of satellites.</w:t>
+      </w:r>
+    </w:p>
+    <w:p>
+      <w:pPr>
+        <w:ind w:left="720" w:firstLine="0"/>
+        <w:jc w:val="both"/>
+        <w:rPr>
+          <w:color w:val="202122"/>
+          <w:highlight w:val="white"/>
+        </w:rPr>
+      </w:pPr>
+      <w:r>
+        <w:rPr>
+          <w:rtl w:val="0"/>
+        </w:rPr>
+      </w:r>
+    </w:p>
+    <w:p>
+      <w:pPr>
+        <w:ind w:left="720" w:firstLine="0"/>
+        <w:jc w:val="both"/>
+        <w:rPr/>
+      </w:pPr>
+      <w:r>
+        <w:rPr>
+          <w:rtl w:val="0"/>
+        </w:rPr>
+        <w:t xml:space="preserve">A first prototype of the algorithm is as follow:</w:t>
       </w:r>
     </w:p>
     <w:p>
@@ -10442,7 +10492,7 @@
           <w:rtl w:val="0"/>
         </w:rPr>
         <w:tab/>
-        <w:t xml:space="preserve">// whether the total bandwidth is higher than the support by the ground station</w:t>
+        <w:t xml:space="preserve">// whether the total bandwidth is higher than the bandwidth supports by the ground station</w:t>
       </w:r>
     </w:p>
     <w:p>
@@ -10689,7 +10739,7 @@
         <w:rPr>
           <w:rtl w:val="0"/>
         </w:rPr>
-        <w:t xml:space="preserve">From this point, I have a first prototype that runs in linear time complexity. Note that sometimes its time complexity can be cuadraty, e.g., when m = n. </w:t>
+        <w:t xml:space="preserve">From this point on, I have a prototype that runs in linear time complexity. Note that sometimes its time complexity can be quadratic, e.g., when m &gt;= n.</w:t>
       </w:r>
     </w:p>
     <w:p>
@@ -10714,7 +10764,7 @@
         <w:rPr>
           <w:rtl w:val="0"/>
         </w:rPr>
-        <w:t xml:space="preserve">I think I can improve the solution with a better data structure. Thus, doing research on the Internet I found the Interval Tree data structure [1], which is an extension of a red-black tree. The Interval Tree maintains a dynamix set of elements, with each element i containing an interval [i.start, i.end].  </w:t>
+        <w:t xml:space="preserve">I think I can improve the solution with a better data structure. Thus, doing some research on the Internet I found the Interval Tree data structure [1], which is an extension of a red-black tree. The Interval Tree maintains a dynamic set of elements, with each element i containing an interval [i.start, i.end].  </w:t>
       </w:r>
     </w:p>
     <w:p>
@@ -10739,7 +10789,7 @@
         <w:rPr>
           <w:rtl w:val="0"/>
         </w:rPr>
-        <w:t xml:space="preserve">We say that intervals i and j overlap if the intersection between i and j is different from null. That is, if i.start &lt;= j.end and j.start &lt;= i.end. Figure 5 shows all the cases where the two intervals satisfy the overlap. </w:t>
+        <w:t xml:space="preserve">We say that intervals i and j overlap, if the intersection between i and j is different from null. That is, if i.start &lt;= j.end and j.start &lt;= i.end. Figure 5 shows all the cases where the two intervals satisfy the overlap.</w:t>
       </w:r>
     </w:p>
     <w:p>
@@ -10764,12 +10814,12 @@
           <wp:inline distB="114300" distT="114300" distL="114300" distR="114300">
             <wp:extent cx="5731200" cy="1193800"/>
             <wp:effectExtent b="0" l="0" r="0" t="0"/>
-            <wp:docPr id="9" name="image1.png"/>
+            <wp:docPr id="9" name="image7.png"/>
             <a:graphic>
               <a:graphicData uri="http://schemas.openxmlformats.org/drawingml/2006/picture">
                 <pic:pic>
                   <pic:nvPicPr>
-                    <pic:cNvPr id="0" name="image1.png"/>
+                    <pic:cNvPr id="0" name="image7.png"/>
                     <pic:cNvPicPr preferRelativeResize="0"/>
                   </pic:nvPicPr>
                   <pic:blipFill>
@@ -10892,7 +10942,7 @@
           <wp:inline distB="114300" distT="114300" distL="114300" distR="114300">
             <wp:extent cx="3038475" cy="1562100"/>
             <wp:effectExtent b="0" l="0" r="0" t="0"/>
-            <wp:docPr id="3" name="image3.png"/>
+            <wp:docPr id="4" name="image3.png"/>
             <a:graphic>
               <a:graphicData uri="http://schemas.openxmlformats.org/drawingml/2006/picture">
                 <pic:pic>
@@ -10960,7 +11010,7 @@
         <w:rPr>
           <w:rtl w:val="0"/>
         </w:rPr>
-        <w:t xml:space="preserve">A possible Interval tree that can be generated is shown in Figure 7.</w:t>
+        <w:t xml:space="preserve">A possible Interval tree is shown in Figure 7.</w:t>
       </w:r>
     </w:p>
     <w:p>
@@ -10986,12 +11036,12 @@
           <wp:inline distB="114300" distT="114300" distL="114300" distR="114300">
             <wp:extent cx="3927258" cy="4129088"/>
             <wp:effectExtent b="0" l="0" r="0" t="0"/>
-            <wp:docPr id="5" name="image5.png"/>
+            <wp:docPr id="7" name="image1.png"/>
             <a:graphic>
               <a:graphicData uri="http://schemas.openxmlformats.org/drawingml/2006/picture">
                 <pic:pic>
                   <pic:nvPicPr>
-                    <pic:cNvPr id="0" name="image5.png"/>
+                    <pic:cNvPr id="0" name="image1.png"/>
                     <pic:cNvPicPr preferRelativeResize="0"/>
                   </pic:nvPicPr>
                   <pic:blipFill>
@@ -11054,344 +11104,53 @@
         <w:rPr>
           <w:rtl w:val="0"/>
         </w:rPr>
-        <w:t xml:space="preserve">We this Interval tree, we calculate easily the total bandwidth occupied in a given time. For instance, given the time 0:30 and starting from the root of the node, we traverse the tree adding the bandwidth of any node which intervals fit 0:30. In this case, it would be : 5 + 10 + 2 = 17. </w:t>
-      </w:r>
-    </w:p>
-    <w:p>
-      <w:pPr>
-        <w:ind w:left="720" w:firstLine="0"/>
-        <w:rPr/>
-      </w:pPr>
-      <w:r>
-        <w:rPr>
-          <w:rtl w:val="0"/>
-        </w:rPr>
-      </w:r>
-    </w:p>
-    <w:p>
-      <w:pPr>
-        <w:ind w:left="720" w:firstLine="0"/>
-        <w:rPr/>
-      </w:pPr>
-      <w:r>
-        <w:rPr>
-          <w:rtl w:val="0"/>
-        </w:rPr>
-        <w:t xml:space="preserve">With this approach, we reduce the time complexity of our algorithm to linear logarithm, O(n*log m). </w:t>
-      </w:r>
-    </w:p>
-    <w:p>
-      <w:pPr>
-        <w:ind w:left="720" w:firstLine="0"/>
-        <w:rPr/>
-      </w:pPr>
-      <w:r>
-        <w:rPr>
-          <w:rtl w:val="0"/>
-        </w:rPr>
-      </w:r>
-    </w:p>
-    <w:p>
-      <w:pPr>
-        <w:ind w:left="720" w:firstLine="0"/>
-        <w:rPr/>
-      </w:pPr>
-      <w:r>
-        <w:rPr>
-          <w:rtl w:val="0"/>
-        </w:rPr>
-        <w:t xml:space="preserve">In regards with the classes, we will need the following classes:</w:t>
-      </w:r>
-    </w:p>
-    <w:p>
-      <w:pPr>
-        <w:ind w:left="720" w:firstLine="0"/>
-        <w:rPr/>
-      </w:pPr>
-      <w:r>
-        <w:rPr>
-          <w:rtl w:val="0"/>
-        </w:rPr>
-      </w:r>
-    </w:p>
-    <w:p>
-      <w:pPr>
-        <w:ind w:left="720" w:firstLine="0"/>
-        <w:rPr/>
-      </w:pPr>
-      <w:r>
-        <w:rPr>
-          <w:rtl w:val="0"/>
-        </w:rPr>
-        <w:t xml:space="preserve">IntervalNode </w:t>
-      </w:r>
-    </w:p>
-    <w:p>
-      <w:pPr>
-        <w:numPr>
-          <w:ilvl w:val="0"/>
-          <w:numId w:val="2"/>
-        </w:numPr>
-        <w:ind w:left="1440" w:hanging="360"/>
-        <w:rPr>
-          <w:u w:val="none"/>
-        </w:rPr>
-      </w:pPr>
-      <w:r>
-        <w:rPr>
-          <w:rtl w:val="0"/>
-        </w:rPr>
-        <w:t xml:space="preserve">interval : Interval</w:t>
-      </w:r>
-    </w:p>
-    <w:p>
-      <w:pPr>
-        <w:numPr>
-          <w:ilvl w:val="0"/>
-          <w:numId w:val="2"/>
-        </w:numPr>
-        <w:ind w:left="1440" w:hanging="360"/>
-        <w:rPr>
-          <w:u w:val="none"/>
-        </w:rPr>
-      </w:pPr>
-      <w:r>
-        <w:rPr>
-          <w:rtl w:val="0"/>
-        </w:rPr>
-        <w:t xml:space="preserve">left : IntervalNode</w:t>
-      </w:r>
-    </w:p>
-    <w:p>
-      <w:pPr>
-        <w:numPr>
-          <w:ilvl w:val="0"/>
-          <w:numId w:val="2"/>
-        </w:numPr>
-        <w:ind w:left="1440" w:hanging="360"/>
-        <w:rPr>
-          <w:u w:val="none"/>
-        </w:rPr>
-      </w:pPr>
-      <w:r>
-        <w:rPr>
-          <w:rtl w:val="0"/>
-        </w:rPr>
-        <w:t xml:space="preserve">right : IntervalNode</w:t>
-      </w:r>
-    </w:p>
-    <w:p>
-      <w:pPr>
-        <w:numPr>
-          <w:ilvl w:val="0"/>
-          <w:numId w:val="2"/>
-        </w:numPr>
-        <w:ind w:left="1440" w:hanging="360"/>
-        <w:rPr>
-          <w:u w:val="none"/>
-        </w:rPr>
-      </w:pPr>
-      <w:r>
-        <w:rPr>
-          <w:rtl w:val="0"/>
-        </w:rPr>
-        <w:t xml:space="preserve">max : integer</w:t>
-      </w:r>
-    </w:p>
-    <w:p>
-      <w:pPr>
-        <w:numPr>
-          <w:ilvl w:val="0"/>
-          <w:numId w:val="2"/>
-        </w:numPr>
-        <w:ind w:left="1440" w:hanging="360"/>
-        <w:rPr>
-          <w:u w:val="none"/>
-        </w:rPr>
-      </w:pPr>
-      <w:r>
-        <w:rPr>
-          <w:rtl w:val="0"/>
-        </w:rPr>
-        <w:t xml:space="preserve">bandwidth : integer</w:t>
-      </w:r>
-    </w:p>
-    <w:p>
-      <w:pPr>
-        <w:ind w:left="720" w:firstLine="0"/>
-        <w:rPr/>
-      </w:pPr>
-      <w:r>
-        <w:rPr>
-          <w:rtl w:val="0"/>
-        </w:rPr>
-      </w:r>
-    </w:p>
-    <w:p>
-      <w:pPr>
-        <w:ind w:left="720" w:firstLine="0"/>
-        <w:rPr/>
-      </w:pPr>
-      <w:r>
-        <w:rPr>
-          <w:rtl w:val="0"/>
-        </w:rPr>
-        <w:t xml:space="preserve">Note: From now, the class Satellite created in approach 1, is not necessary. So, we can remove it if we want.</w:t>
-      </w:r>
-    </w:p>
-    <w:p>
-      <w:pPr>
-        <w:ind w:left="720" w:firstLine="0"/>
-        <w:rPr/>
-      </w:pPr>
-      <w:r>
-        <w:rPr>
-          <w:rtl w:val="0"/>
-        </w:rPr>
-      </w:r>
-    </w:p>
-    <w:p>
-      <w:pPr>
-        <w:ind w:left="720" w:firstLine="0"/>
-        <w:rPr/>
-      </w:pPr>
-      <w:r>
-        <w:rPr>
-          <w:rtl w:val="0"/>
-        </w:rPr>
-      </w:r>
-    </w:p>
-    <w:p>
-      <w:pPr>
-        <w:pStyle w:val="Heading3"/>
-        <w:ind w:left="720" w:firstLine="0"/>
-        <w:rPr/>
-      </w:pPr>
-      <w:bookmarkStart w:colFirst="0" w:colLast="0" w:name="_qt6gpughby7w" w:id="14"/>
-      <w:bookmarkEnd w:id="14"/>
-      <w:r>
-        <w:rPr>
-          <w:rtl w:val="0"/>
-        </w:rPr>
-        <w:t xml:space="preserve">Development </w:t>
-      </w:r>
-    </w:p>
-    <w:p>
-      <w:pPr>
-        <w:ind w:left="720" w:firstLine="0"/>
-        <w:rPr/>
-      </w:pPr>
-      <w:r>
-        <w:rPr>
-          <w:rtl w:val="0"/>
-        </w:rPr>
-      </w:r>
-    </w:p>
-    <w:p>
-      <w:pPr>
-        <w:ind w:left="720" w:firstLine="0"/>
-        <w:rPr/>
-      </w:pPr>
-      <w:r>
-        <w:rPr>
-          <w:rtl w:val="0"/>
-        </w:rPr>
-        <w:t xml:space="preserve">25/09/2020 14:00</w:t>
-      </w:r>
-    </w:p>
-    <w:p>
-      <w:pPr>
-        <w:ind w:left="720" w:firstLine="0"/>
-        <w:rPr/>
-      </w:pPr>
-      <w:r>
-        <w:rPr>
-          <w:rtl w:val="0"/>
-        </w:rPr>
-      </w:r>
-    </w:p>
-    <w:p>
-      <w:pPr>
-        <w:ind w:left="720" w:firstLine="0"/>
-        <w:rPr/>
-      </w:pPr>
-      <w:r>
-        <w:rPr>
-          <w:rtl w:val="0"/>
-        </w:rPr>
-        <w:t xml:space="preserve">With all the design clear, I start to develop the prototype in Java. I will develop the approaches 1 and 2 discussed in the previous section.</w:t>
-      </w:r>
-    </w:p>
-    <w:p>
-      <w:pPr>
-        <w:ind w:left="720" w:firstLine="0"/>
-        <w:rPr/>
-      </w:pPr>
-      <w:r>
-        <w:rPr>
-          <w:rtl w:val="0"/>
-        </w:rPr>
-      </w:r>
-    </w:p>
-    <w:p>
-      <w:pPr>
-        <w:pStyle w:val="Heading4"/>
-        <w:ind w:left="720" w:firstLine="0"/>
-        <w:rPr/>
-      </w:pPr>
-      <w:bookmarkStart w:colFirst="0" w:colLast="0" w:name="_cupzt1915tcu" w:id="15"/>
-      <w:bookmarkEnd w:id="15"/>
-      <w:r>
-        <w:rPr>
-          <w:rtl w:val="0"/>
-        </w:rPr>
-        <w:t xml:space="preserve">Approach 1</w:t>
-      </w:r>
-    </w:p>
-    <w:p>
-      <w:pPr>
-        <w:ind w:left="720" w:firstLine="0"/>
-        <w:rPr/>
-      </w:pPr>
-      <w:r>
-        <w:rPr>
-          <w:rtl w:val="0"/>
-        </w:rPr>
-      </w:r>
-    </w:p>
-    <w:p>
-      <w:pPr>
-        <w:ind w:left="720" w:firstLine="0"/>
-        <w:rPr/>
-      </w:pPr>
-      <w:r>
-        <w:rPr>
-          <w:rtl w:val="0"/>
-        </w:rPr>
-        <w:t xml:space="preserve">GitLab version : </w:t>
-      </w:r>
-    </w:p>
-    <w:p>
-      <w:pPr>
-        <w:ind w:left="720" w:firstLine="0"/>
-        <w:rPr/>
-      </w:pPr>
-      <w:r>
-        <w:rPr>
-          <w:rtl w:val="0"/>
-        </w:rPr>
-      </w:r>
-    </w:p>
-    <w:p>
-      <w:pPr>
-        <w:ind w:left="720" w:firstLine="0"/>
-        <w:rPr/>
-      </w:pPr>
-      <w:r>
-        <w:rPr>
-          <w:rtl w:val="0"/>
-        </w:rPr>
-        <w:t xml:space="preserve">During the development, I perform an improvement to the class diagram of Figure 4. </w:t>
+        <w:t xml:space="preserve">With this Interval tree, I calculate easily the total bandwidth occupied in a given time. For instance, given the time 0:30 and starting from the root of the node, we traverse the tree adding the bandwidth of any node which intervals fit 0:30. In this case, it would be : 5 + 10 + 2 = 17.</w:t>
+      </w:r>
+    </w:p>
+    <w:p>
+      <w:pPr>
+        <w:ind w:left="720" w:firstLine="0"/>
+        <w:rPr/>
+      </w:pPr>
+      <w:r>
+        <w:rPr>
+          <w:rtl w:val="0"/>
+        </w:rPr>
+      </w:r>
+    </w:p>
+    <w:p>
+      <w:pPr>
+        <w:ind w:left="720" w:firstLine="0"/>
+        <w:rPr/>
+      </w:pPr>
+      <w:r>
+        <w:rPr>
+          <w:rtl w:val="0"/>
+        </w:rPr>
+        <w:t xml:space="preserve">With this approach, I improve the time complexity to linear logarithm, O(n*log m).</w:t>
+      </w:r>
+    </w:p>
+    <w:p>
+      <w:pPr>
+        <w:ind w:left="720" w:firstLine="0"/>
+        <w:rPr/>
+      </w:pPr>
+      <w:r>
+        <w:rPr>
+          <w:rtl w:val="0"/>
+        </w:rPr>
+      </w:r>
+    </w:p>
+    <w:p>
+      <w:pPr>
+        <w:ind w:left="720" w:firstLine="0"/>
+        <w:rPr/>
+      </w:pPr>
+      <w:r>
+        <w:rPr>
+          <w:rtl w:val="0"/>
+        </w:rPr>
+        <w:t xml:space="preserve">In regards to the classes, I will need the following classes:</w:t>
       </w:r>
     </w:p>
     <w:p>
@@ -11415,14 +11174,14 @@
         <w:rPr/>
         <w:drawing>
           <wp:inline distB="114300" distT="114300" distL="114300" distR="114300">
-            <wp:extent cx="4542000" cy="5439455"/>
+            <wp:extent cx="3543300" cy="1085850"/>
             <wp:effectExtent b="0" l="0" r="0" t="0"/>
-            <wp:docPr id="7" name="image4.png"/>
+            <wp:docPr id="6" name="image9.png"/>
             <a:graphic>
               <a:graphicData uri="http://schemas.openxmlformats.org/drawingml/2006/picture">
                 <pic:pic>
                   <pic:nvPicPr>
-                    <pic:cNvPr id="0" name="image4.png"/>
+                    <pic:cNvPr id="0" name="image9.png"/>
                     <pic:cNvPicPr preferRelativeResize="0"/>
                   </pic:nvPicPr>
                   <pic:blipFill>
@@ -11435,7 +11194,7 @@
                   <pic:spPr>
                     <a:xfrm>
                       <a:off x="0" y="0"/>
-                      <a:ext cx="4542000" cy="5439455"/>
+                      <a:ext cx="3543300" cy="1085850"/>
                     </a:xfrm>
                     <a:prstGeom prst="rect"/>
                     <a:ln/>
@@ -11462,6 +11221,286 @@
         <w:rPr>
           <w:rtl w:val="0"/>
         </w:rPr>
+      </w:r>
+    </w:p>
+    <w:p>
+      <w:pPr>
+        <w:ind w:left="720" w:firstLine="0"/>
+        <w:rPr/>
+      </w:pPr>
+      <w:r>
+        <w:rPr>
+          <w:rtl w:val="0"/>
+        </w:rPr>
+      </w:r>
+    </w:p>
+    <w:p>
+      <w:pPr>
+        <w:ind w:left="720" w:firstLine="0"/>
+        <w:rPr/>
+      </w:pPr>
+      <w:r>
+        <w:rPr>
+          <w:rtl w:val="0"/>
+        </w:rPr>
+      </w:r>
+    </w:p>
+    <w:p>
+      <w:pPr>
+        <w:ind w:left="720" w:firstLine="0"/>
+        <w:rPr/>
+      </w:pPr>
+      <w:r>
+        <w:rPr>
+          <w:rtl w:val="0"/>
+        </w:rPr>
+      </w:r>
+    </w:p>
+    <w:p>
+      <w:pPr>
+        <w:ind w:left="720" w:firstLine="0"/>
+        <w:rPr/>
+      </w:pPr>
+      <w:r>
+        <w:rPr>
+          <w:rtl w:val="0"/>
+        </w:rPr>
+      </w:r>
+    </w:p>
+    <w:p>
+      <w:pPr>
+        <w:ind w:left="720" w:firstLine="0"/>
+        <w:rPr/>
+      </w:pPr>
+      <w:r>
+        <w:rPr>
+          <w:rtl w:val="0"/>
+        </w:rPr>
+      </w:r>
+    </w:p>
+    <w:p>
+      <w:pPr>
+        <w:ind w:left="720" w:firstLine="0"/>
+        <w:rPr/>
+      </w:pPr>
+      <w:r>
+        <w:rPr>
+          <w:rtl w:val="0"/>
+        </w:rPr>
+      </w:r>
+    </w:p>
+    <w:p>
+      <w:pPr>
+        <w:ind w:left="720" w:firstLine="0"/>
+        <w:rPr/>
+      </w:pPr>
+      <w:r>
+        <w:rPr>
+          <w:rtl w:val="0"/>
+        </w:rPr>
+      </w:r>
+    </w:p>
+    <w:p>
+      <w:pPr>
+        <w:pStyle w:val="Heading3"/>
+        <w:ind w:left="720" w:firstLine="0"/>
+        <w:rPr/>
+      </w:pPr>
+      <w:bookmarkStart w:colFirst="0" w:colLast="0" w:name="_qt6gpughby7w" w:id="14"/>
+      <w:bookmarkEnd w:id="14"/>
+      <w:r>
+        <w:rPr>
+          <w:rtl w:val="0"/>
+        </w:rPr>
+        <w:t xml:space="preserve">Development </w:t>
+      </w:r>
+    </w:p>
+    <w:p>
+      <w:pPr>
+        <w:ind w:left="720" w:firstLine="0"/>
+        <w:rPr/>
+      </w:pPr>
+      <w:r>
+        <w:rPr>
+          <w:rtl w:val="0"/>
+        </w:rPr>
+      </w:r>
+    </w:p>
+    <w:p>
+      <w:pPr>
+        <w:ind w:left="720" w:firstLine="0"/>
+        <w:rPr/>
+      </w:pPr>
+      <w:r>
+        <w:rPr>
+          <w:rtl w:val="0"/>
+        </w:rPr>
+        <w:t xml:space="preserve">25/09/2020 14:00</w:t>
+      </w:r>
+    </w:p>
+    <w:p>
+      <w:pPr>
+        <w:ind w:left="720" w:firstLine="0"/>
+        <w:rPr/>
+      </w:pPr>
+      <w:r>
+        <w:rPr>
+          <w:rtl w:val="0"/>
+        </w:rPr>
+      </w:r>
+    </w:p>
+    <w:p>
+      <w:pPr>
+        <w:ind w:left="720" w:firstLine="0"/>
+        <w:rPr/>
+      </w:pPr>
+      <w:r>
+        <w:rPr>
+          <w:rtl w:val="0"/>
+        </w:rPr>
+        <w:t xml:space="preserve">With all the design, I start to develop the prototype in Java. I will develop approaches 1 and 2 discussed in the previous section.</w:t>
+      </w:r>
+    </w:p>
+    <w:p>
+      <w:pPr>
+        <w:ind w:left="720" w:firstLine="0"/>
+        <w:rPr/>
+      </w:pPr>
+      <w:r>
+        <w:rPr>
+          <w:rtl w:val="0"/>
+        </w:rPr>
+      </w:r>
+    </w:p>
+    <w:p>
+      <w:pPr>
+        <w:pStyle w:val="Heading4"/>
+        <w:ind w:left="720" w:firstLine="0"/>
+        <w:rPr/>
+      </w:pPr>
+      <w:bookmarkStart w:colFirst="0" w:colLast="0" w:name="_cupzt1915tcu" w:id="15"/>
+      <w:bookmarkEnd w:id="15"/>
+      <w:r>
+        <w:rPr>
+          <w:rtl w:val="0"/>
+        </w:rPr>
+        <w:t xml:space="preserve">Approach 1</w:t>
+      </w:r>
+    </w:p>
+    <w:p>
+      <w:pPr>
+        <w:ind w:left="720" w:firstLine="0"/>
+        <w:rPr/>
+      </w:pPr>
+      <w:r>
+        <w:rPr>
+          <w:rtl w:val="0"/>
+        </w:rPr>
+      </w:r>
+    </w:p>
+    <w:p>
+      <w:pPr>
+        <w:ind w:left="720" w:firstLine="0"/>
+        <w:rPr/>
+      </w:pPr>
+      <w:r>
+        <w:rPr>
+          <w:rtl w:val="0"/>
+        </w:rPr>
+        <w:t xml:space="preserve">GitLab version : commit 1b53716a9445ef52180ba50d160b441dbca11e0f</w:t>
+      </w:r>
+    </w:p>
+    <w:p>
+      <w:pPr>
+        <w:ind w:left="720" w:firstLine="0"/>
+        <w:rPr/>
+      </w:pPr>
+      <w:r>
+        <w:rPr>
+          <w:rtl w:val="0"/>
+        </w:rPr>
+      </w:r>
+    </w:p>
+    <w:p>
+      <w:pPr>
+        <w:ind w:left="720" w:firstLine="0"/>
+        <w:rPr/>
+      </w:pPr>
+      <w:r>
+        <w:rPr>
+          <w:rtl w:val="0"/>
+        </w:rPr>
+        <w:t xml:space="preserve">During the development, I perform an improvement to the class diagram of Figure 4. </w:t>
+      </w:r>
+    </w:p>
+    <w:p>
+      <w:pPr>
+        <w:ind w:left="720" w:firstLine="0"/>
+        <w:rPr/>
+      </w:pPr>
+      <w:r>
+        <w:rPr>
+          <w:rtl w:val="0"/>
+        </w:rPr>
+      </w:r>
+    </w:p>
+    <w:p>
+      <w:pPr>
+        <w:ind w:left="720" w:firstLine="0"/>
+        <w:jc w:val="center"/>
+        <w:rPr/>
+      </w:pPr>
+      <w:r>
+        <w:rPr/>
+        <w:drawing>
+          <wp:inline distB="114300" distT="114300" distL="114300" distR="114300">
+            <wp:extent cx="4723686" cy="5657647"/>
+            <wp:effectExtent b="0" l="0" r="0" t="0"/>
+            <wp:docPr id="5" name="image6.png"/>
+            <a:graphic>
+              <a:graphicData uri="http://schemas.openxmlformats.org/drawingml/2006/picture">
+                <pic:pic>
+                  <pic:nvPicPr>
+                    <pic:cNvPr id="0" name="image6.png"/>
+                    <pic:cNvPicPr preferRelativeResize="0"/>
+                  </pic:nvPicPr>
+                  <pic:blipFill>
+                    <a:blip r:embed="rId16"/>
+                    <a:srcRect b="0" l="0" r="0" t="0"/>
+                    <a:stretch>
+                      <a:fillRect/>
+                    </a:stretch>
+                  </pic:blipFill>
+                  <pic:spPr>
+                    <a:xfrm>
+                      <a:off x="0" y="0"/>
+                      <a:ext cx="4723686" cy="5657647"/>
+                    </a:xfrm>
+                    <a:prstGeom prst="rect"/>
+                    <a:ln/>
+                  </pic:spPr>
+                </pic:pic>
+              </a:graphicData>
+            </a:graphic>
+          </wp:inline>
+        </w:drawing>
+      </w:r>
+      <w:r>
+        <w:rPr>
+          <w:rtl w:val="0"/>
+        </w:rPr>
+      </w:r>
+    </w:p>
+    <w:p>
+      <w:pPr>
+        <w:ind w:left="720" w:firstLine="0"/>
+        <w:jc w:val="center"/>
+        <w:rPr/>
+      </w:pPr>
+      <w:r>
+        <w:rPr>
+          <w:rtl w:val="0"/>
+        </w:rPr>
         <w:t xml:space="preserve">Figure 8. New Class Diagram of the proposed solution</w:t>
       </w:r>
     </w:p>
@@ -11480,17 +11519,6 @@
     <w:p>
       <w:pPr>
         <w:ind w:left="720" w:firstLine="0"/>
-        <w:rPr/>
-      </w:pPr>
-      <w:r>
-        <w:rPr>
-          <w:rtl w:val="0"/>
-        </w:rPr>
-      </w:r>
-    </w:p>
-    <w:p>
-      <w:pPr>
-        <w:ind w:left="720" w:firstLine="0"/>
         <w:jc w:val="both"/>
         <w:rPr/>
       </w:pPr>
@@ -11524,26 +11552,6 @@
           <w:rtl w:val="0"/>
         </w:rPr>
         <w:t xml:space="preserve">The main reason to use the factory design pattern is that I am going to implement two approaches to solve the problem. With this pattern, I can easily not only change between the two approaches but add a new one without affecting all the code. I only need to add the new class and insert the creation in the class GetWYSpaceFactory.</w:t>
-      </w:r>
-    </w:p>
-    <w:p>
-      <w:pPr>
-        <w:rPr/>
-      </w:pPr>
-      <w:r>
-        <w:rPr>
-          <w:rtl w:val="0"/>
-        </w:rPr>
-      </w:r>
-    </w:p>
-    <w:p>
-      <w:pPr>
-        <w:rPr/>
-      </w:pPr>
-      <w:r>
-        <w:rPr>
-          <w:rtl w:val="0"/>
-        </w:rPr>
       </w:r>
     </w:p>
     <w:p>
@@ -11637,6 +11645,115 @@
         <w:rPr>
           <w:rtl w:val="0"/>
         </w:rPr>
+        <w:t xml:space="preserve">During the development of the second approach, I refactor the code and perform some updates to the class diagram. </w:t>
+      </w:r>
+    </w:p>
+    <w:p>
+      <w:pPr>
+        <w:ind w:left="720" w:firstLine="0"/>
+        <w:rPr/>
+      </w:pPr>
+      <w:r>
+        <w:rPr>
+          <w:rtl w:val="0"/>
+        </w:rPr>
+      </w:r>
+    </w:p>
+    <w:p>
+      <w:pPr>
+        <w:ind w:left="720" w:firstLine="0"/>
+        <w:jc w:val="center"/>
+        <w:rPr/>
+      </w:pPr>
+      <w:r>
+        <w:rPr/>
+        <w:drawing>
+          <wp:inline distB="114300" distT="114300" distL="114300" distR="114300">
+            <wp:extent cx="4256580" cy="4793280"/>
+            <wp:effectExtent b="0" l="0" r="0" t="0"/>
+            <wp:docPr id="2" name="image4.png"/>
+            <a:graphic>
+              <a:graphicData uri="http://schemas.openxmlformats.org/drawingml/2006/picture">
+                <pic:pic>
+                  <pic:nvPicPr>
+                    <pic:cNvPr id="0" name="image4.png"/>
+                    <pic:cNvPicPr preferRelativeResize="0"/>
+                  </pic:nvPicPr>
+                  <pic:blipFill>
+                    <a:blip r:embed="rId17"/>
+                    <a:srcRect b="0" l="0" r="0" t="0"/>
+                    <a:stretch>
+                      <a:fillRect/>
+                    </a:stretch>
+                  </pic:blipFill>
+                  <pic:spPr>
+                    <a:xfrm>
+                      <a:off x="0" y="0"/>
+                      <a:ext cx="4256580" cy="4793280"/>
+                    </a:xfrm>
+                    <a:prstGeom prst="rect"/>
+                    <a:ln/>
+                  </pic:spPr>
+                </pic:pic>
+              </a:graphicData>
+            </a:graphic>
+          </wp:inline>
+        </w:drawing>
+      </w:r>
+      <w:r>
+        <w:rPr>
+          <w:rtl w:val="0"/>
+        </w:rPr>
+      </w:r>
+    </w:p>
+    <w:p>
+      <w:pPr>
+        <w:ind w:left="720" w:firstLine="0"/>
+        <w:jc w:val="center"/>
+        <w:rPr/>
+      </w:pPr>
+      <w:r>
+        <w:rPr>
+          <w:rtl w:val="0"/>
+        </w:rPr>
+        <w:t xml:space="preserve">Figure 9. Final class diagram.</w:t>
+      </w:r>
+    </w:p>
+    <w:p>
+      <w:pPr>
+        <w:ind w:left="720" w:firstLine="0"/>
+        <w:jc w:val="center"/>
+        <w:rPr/>
+      </w:pPr>
+      <w:r>
+        <w:rPr>
+          <w:rtl w:val="0"/>
+        </w:rPr>
+      </w:r>
+    </w:p>
+    <w:p>
+      <w:pPr>
+        <w:ind w:left="720" w:firstLine="0"/>
+        <w:jc w:val="both"/>
+        <w:rPr/>
+      </w:pPr>
+      <w:r>
+        <w:rPr>
+          <w:rtl w:val="0"/>
+        </w:rPr>
+        <w:t xml:space="preserve">Figure 9 shows the final class diagram. The main changes were in the Factory Design Pattern to reuse as much as possible the code.</w:t>
+      </w:r>
+    </w:p>
+    <w:p>
+      <w:pPr>
+        <w:ind w:left="720" w:firstLine="0"/>
+        <w:jc w:val="both"/>
+        <w:rPr/>
+      </w:pPr>
+      <w:r>
+        <w:rPr>
+          <w:rtl w:val="0"/>
+        </w:rPr>
       </w:r>
     </w:p>
     <w:p>
@@ -11656,6 +11773,53 @@
     </w:p>
     <w:p>
       <w:pPr>
+        <w:rPr/>
+      </w:pPr>
+      <w:r>
+        <w:rPr>
+          <w:rtl w:val="0"/>
+        </w:rPr>
+        <w:tab/>
+      </w:r>
+    </w:p>
+    <w:p>
+      <w:pPr>
+        <w:ind w:left="720" w:firstLine="0"/>
+        <w:rPr/>
+      </w:pPr>
+      <w:r>
+        <w:rPr>
+          <w:rtl w:val="0"/>
+        </w:rPr>
+        <w:t xml:space="preserve">I tested the two solutions with the given input pass schedule file. It works fine for the two solutions. </w:t>
+      </w:r>
+    </w:p>
+    <w:p>
+      <w:pPr>
+        <w:ind w:left="720" w:firstLine="0"/>
+        <w:rPr/>
+      </w:pPr>
+      <w:r>
+        <w:rPr>
+          <w:rtl w:val="0"/>
+        </w:rPr>
+      </w:r>
+    </w:p>
+    <w:p>
+      <w:pPr>
+        <w:ind w:left="720" w:firstLine="0"/>
+        <w:rPr/>
+      </w:pPr>
+      <w:r>
+        <w:rPr>
+          <w:rtl w:val="0"/>
+        </w:rPr>
+        <w:t xml:space="preserve">A better solution will be to implement Unit Tests with Junit. </w:t>
+      </w:r>
+    </w:p>
+    <w:p>
+      <w:pPr>
+        <w:ind w:left="720" w:firstLine="0"/>
         <w:rPr/>
       </w:pPr>
       <w:r>
@@ -11853,6 +12017,7 @@
         <w:ind w:left="720" w:hanging="360"/>
       </w:pPr>
       <w:rPr>
+        <w:color w:val="0e101a"/>
         <w:u w:val="none"/>
       </w:rPr>
     </w:lvl>
@@ -11956,21 +12121,20 @@
   <w:abstractNum w:abstractNumId="3">
     <w:lvl w:ilvl="0">
       <w:start w:val="1"/>
-      <w:numFmt w:val="bullet"/>
-      <w:lvlText w:val="●"/>
+      <w:numFmt w:val="decimal"/>
+      <w:lvlText w:val="%1."/>
       <w:lvlJc w:val="left"/>
       <w:pPr>
         <w:ind w:left="720" w:hanging="360"/>
       </w:pPr>
       <w:rPr>
-        <w:color w:val="0e101a"/>
         <w:u w:val="none"/>
       </w:rPr>
     </w:lvl>
     <w:lvl w:ilvl="1">
       <w:start w:val="1"/>
-      <w:numFmt w:val="bullet"/>
-      <w:lvlText w:val="○"/>
+      <w:numFmt w:val="lowerLetter"/>
+      <w:lvlText w:val="%2."/>
       <w:lvlJc w:val="left"/>
       <w:pPr>
         <w:ind w:left="1440" w:hanging="360"/>
@@ -11981,9 +12145,9 @@
     </w:lvl>
     <w:lvl w:ilvl="2">
       <w:start w:val="1"/>
-      <w:numFmt w:val="bullet"/>
-      <w:lvlText w:val="■"/>
-      <w:lvlJc w:val="left"/>
+      <w:numFmt w:val="lowerRoman"/>
+      <w:lvlText w:val="%3."/>
+      <w:lvlJc w:val="right"/>
       <w:pPr>
         <w:ind w:left="2160" w:hanging="360"/>
       </w:pPr>
@@ -11993,8 +12157,8 @@
     </w:lvl>
     <w:lvl w:ilvl="3">
       <w:start w:val="1"/>
-      <w:numFmt w:val="bullet"/>
-      <w:lvlText w:val="●"/>
+      <w:numFmt w:val="decimal"/>
+      <w:lvlText w:val="%4."/>
       <w:lvlJc w:val="left"/>
       <w:pPr>
         <w:ind w:left="2880" w:hanging="360"/>
@@ -12005,8 +12169,8 @@
     </w:lvl>
     <w:lvl w:ilvl="4">
       <w:start w:val="1"/>
-      <w:numFmt w:val="bullet"/>
-      <w:lvlText w:val="○"/>
+      <w:numFmt w:val="lowerLetter"/>
+      <w:lvlText w:val="%5."/>
       <w:lvlJc w:val="left"/>
       <w:pPr>
         <w:ind w:left="3600" w:hanging="360"/>
@@ -12017,9 +12181,9 @@
     </w:lvl>
     <w:lvl w:ilvl="5">
       <w:start w:val="1"/>
-      <w:numFmt w:val="bullet"/>
-      <w:lvlText w:val="■"/>
-      <w:lvlJc w:val="left"/>
+      <w:numFmt w:val="lowerRoman"/>
+      <w:lvlText w:val="%6."/>
+      <w:lvlJc w:val="right"/>
       <w:pPr>
         <w:ind w:left="4320" w:hanging="360"/>
       </w:pPr>
@@ -12029,8 +12193,8 @@
     </w:lvl>
     <w:lvl w:ilvl="6">
       <w:start w:val="1"/>
-      <w:numFmt w:val="bullet"/>
-      <w:lvlText w:val="●"/>
+      <w:numFmt w:val="decimal"/>
+      <w:lvlText w:val="%7."/>
       <w:lvlJc w:val="left"/>
       <w:pPr>
         <w:ind w:left="5040" w:hanging="360"/>
@@ -12041,8 +12205,8 @@
     </w:lvl>
     <w:lvl w:ilvl="7">
       <w:start w:val="1"/>
-      <w:numFmt w:val="bullet"/>
-      <w:lvlText w:val="○"/>
+      <w:numFmt w:val="lowerLetter"/>
+      <w:lvlText w:val="%8."/>
       <w:lvlJc w:val="left"/>
       <w:pPr>
         <w:ind w:left="5760" w:hanging="360"/>
@@ -12053,9 +12217,9 @@
     </w:lvl>
     <w:lvl w:ilvl="8">
       <w:start w:val="1"/>
-      <w:numFmt w:val="bullet"/>
-      <w:lvlText w:val="■"/>
-      <w:lvlJc w:val="left"/>
+      <w:numFmt w:val="lowerRoman"/>
+      <w:lvlText w:val="%9."/>
+      <w:lvlJc w:val="right"/>
       <w:pPr>
         <w:ind w:left="6480" w:hanging="360"/>
       </w:pPr>
@@ -12071,7 +12235,7 @@
       <w:lvlText w:val="%1."/>
       <w:lvlJc w:val="left"/>
       <w:pPr>
-        <w:ind w:left="720" w:hanging="360"/>
+        <w:ind w:left="1440" w:hanging="360"/>
       </w:pPr>
       <w:rPr>
         <w:u w:val="none"/>
@@ -12083,7 +12247,7 @@
       <w:lvlText w:val="%2."/>
       <w:lvlJc w:val="left"/>
       <w:pPr>
-        <w:ind w:left="1440" w:hanging="360"/>
+        <w:ind w:left="2160" w:hanging="360"/>
       </w:pPr>
       <w:rPr>
         <w:u w:val="none"/>
@@ -12095,7 +12259,7 @@
       <w:lvlText w:val="%3."/>
       <w:lvlJc w:val="right"/>
       <w:pPr>
-        <w:ind w:left="2160" w:hanging="360"/>
+        <w:ind w:left="2880" w:hanging="360"/>
       </w:pPr>
       <w:rPr>
         <w:u w:val="none"/>
@@ -12107,7 +12271,7 @@
       <w:lvlText w:val="%4."/>
       <w:lvlJc w:val="left"/>
       <w:pPr>
-        <w:ind w:left="2880" w:hanging="360"/>
+        <w:ind w:left="3600" w:hanging="360"/>
       </w:pPr>
       <w:rPr>
         <w:u w:val="none"/>
@@ -12119,7 +12283,7 @@
       <w:lvlText w:val="%5."/>
       <w:lvlJc w:val="left"/>
       <w:pPr>
-        <w:ind w:left="3600" w:hanging="360"/>
+        <w:ind w:left="4320" w:hanging="360"/>
       </w:pPr>
       <w:rPr>
         <w:u w:val="none"/>
@@ -12131,7 +12295,7 @@
       <w:lvlText w:val="%6."/>
       <w:lvlJc w:val="right"/>
       <w:pPr>
-        <w:ind w:left="4320" w:hanging="360"/>
+        <w:ind w:left="5040" w:hanging="360"/>
       </w:pPr>
       <w:rPr>
         <w:u w:val="none"/>
@@ -12143,7 +12307,7 @@
       <w:lvlText w:val="%7."/>
       <w:lvlJc w:val="left"/>
       <w:pPr>
-        <w:ind w:left="5040" w:hanging="360"/>
+        <w:ind w:left="5760" w:hanging="360"/>
       </w:pPr>
       <w:rPr>
         <w:u w:val="none"/>
@@ -12155,7 +12319,7 @@
       <w:lvlText w:val="%8."/>
       <w:lvlJc w:val="left"/>
       <w:pPr>
-        <w:ind w:left="5760" w:hanging="360"/>
+        <w:ind w:left="6480" w:hanging="360"/>
       </w:pPr>
       <w:rPr>
         <w:u w:val="none"/>
@@ -12166,116 +12330,6 @@
       <w:numFmt w:val="lowerRoman"/>
       <w:lvlText w:val="%9."/>
       <w:lvlJc w:val="right"/>
-      <w:pPr>
-        <w:ind w:left="6480" w:hanging="360"/>
-      </w:pPr>
-      <w:rPr>
-        <w:u w:val="none"/>
-      </w:rPr>
-    </w:lvl>
-  </w:abstractNum>
-  <w:abstractNum w:abstractNumId="5">
-    <w:lvl w:ilvl="0">
-      <w:start w:val="1"/>
-      <w:numFmt w:val="bullet"/>
-      <w:lvlText w:val="●"/>
-      <w:lvlJc w:val="left"/>
-      <w:pPr>
-        <w:ind w:left="1440" w:hanging="360"/>
-      </w:pPr>
-      <w:rPr>
-        <w:u w:val="none"/>
-      </w:rPr>
-    </w:lvl>
-    <w:lvl w:ilvl="1">
-      <w:start w:val="1"/>
-      <w:numFmt w:val="bullet"/>
-      <w:lvlText w:val="○"/>
-      <w:lvlJc w:val="left"/>
-      <w:pPr>
-        <w:ind w:left="2160" w:hanging="360"/>
-      </w:pPr>
-      <w:rPr>
-        <w:u w:val="none"/>
-      </w:rPr>
-    </w:lvl>
-    <w:lvl w:ilvl="2">
-      <w:start w:val="1"/>
-      <w:numFmt w:val="bullet"/>
-      <w:lvlText w:val="■"/>
-      <w:lvlJc w:val="left"/>
-      <w:pPr>
-        <w:ind w:left="2880" w:hanging="360"/>
-      </w:pPr>
-      <w:rPr>
-        <w:u w:val="none"/>
-      </w:rPr>
-    </w:lvl>
-    <w:lvl w:ilvl="3">
-      <w:start w:val="1"/>
-      <w:numFmt w:val="bullet"/>
-      <w:lvlText w:val="●"/>
-      <w:lvlJc w:val="left"/>
-      <w:pPr>
-        <w:ind w:left="3600" w:hanging="360"/>
-      </w:pPr>
-      <w:rPr>
-        <w:u w:val="none"/>
-      </w:rPr>
-    </w:lvl>
-    <w:lvl w:ilvl="4">
-      <w:start w:val="1"/>
-      <w:numFmt w:val="bullet"/>
-      <w:lvlText w:val="○"/>
-      <w:lvlJc w:val="left"/>
-      <w:pPr>
-        <w:ind w:left="4320" w:hanging="360"/>
-      </w:pPr>
-      <w:rPr>
-        <w:u w:val="none"/>
-      </w:rPr>
-    </w:lvl>
-    <w:lvl w:ilvl="5">
-      <w:start w:val="1"/>
-      <w:numFmt w:val="bullet"/>
-      <w:lvlText w:val="■"/>
-      <w:lvlJc w:val="left"/>
-      <w:pPr>
-        <w:ind w:left="5040" w:hanging="360"/>
-      </w:pPr>
-      <w:rPr>
-        <w:u w:val="none"/>
-      </w:rPr>
-    </w:lvl>
-    <w:lvl w:ilvl="6">
-      <w:start w:val="1"/>
-      <w:numFmt w:val="bullet"/>
-      <w:lvlText w:val="●"/>
-      <w:lvlJc w:val="left"/>
-      <w:pPr>
-        <w:ind w:left="5760" w:hanging="360"/>
-      </w:pPr>
-      <w:rPr>
-        <w:u w:val="none"/>
-      </w:rPr>
-    </w:lvl>
-    <w:lvl w:ilvl="7">
-      <w:start w:val="1"/>
-      <w:numFmt w:val="bullet"/>
-      <w:lvlText w:val="○"/>
-      <w:lvlJc w:val="left"/>
-      <w:pPr>
-        <w:ind w:left="6480" w:hanging="360"/>
-      </w:pPr>
-      <w:rPr>
-        <w:u w:val="none"/>
-      </w:rPr>
-    </w:lvl>
-    <w:lvl w:ilvl="8">
-      <w:start w:val="1"/>
-      <w:numFmt w:val="bullet"/>
-      <w:lvlText w:val="■"/>
-      <w:lvlJc w:val="left"/>
       <w:pPr>
         <w:ind w:left="7200" w:hanging="360"/>
       </w:pPr>
@@ -12295,9 +12349,6 @@
   </w:num>
   <w:num w:numId="4">
     <w:abstractNumId w:val="4"/>
-  </w:num>
-  <w:num w:numId="5">
-    <w:abstractNumId w:val="5"/>
   </w:num>
 </w:numbering>
 </file>

</xml_diff>

<commit_message>
Functionality to execute the two approaches with the same jar
Change the main class.
Add some changes in the README to clarify how to
execute the two approaches.
Changes in the doc folder.
</commit_message>
<xml_diff>
--- a/doc/VEGA_SW.docx
+++ b/doc/VEGA_SW.docx
@@ -1041,12 +1041,12 @@
               <wp:inline distB="114300" distT="114300" distL="114300" distR="114300">
                 <wp:extent cx="2214685" cy="2153650"/>
                 <wp:effectExtent b="0" l="0" r="0" t="0"/>
-                <wp:docPr id="1" name="image10.png"/>
+                <wp:docPr id="1" name="image9.png"/>
                 <a:graphic>
                   <a:graphicData uri="http://schemas.openxmlformats.org/drawingml/2006/picture">
                     <pic:pic>
                       <pic:nvPicPr>
-                        <pic:cNvPr id="0" name="image10.png"/>
+                        <pic:cNvPr id="0" name="image9.png"/>
                         <pic:cNvPicPr preferRelativeResize="0"/>
                       </pic:nvPicPr>
                       <pic:blipFill>
@@ -5489,12 +5489,12 @@
           <wp:inline distB="114300" distT="114300" distL="114300" distR="114300">
             <wp:extent cx="5472073" cy="3386138"/>
             <wp:effectExtent b="0" l="0" r="0" t="0"/>
-            <wp:docPr descr="Gráfico" id="3" name="image2.png"/>
+            <wp:docPr descr="Gráfico" id="3" name="image7.png"/>
             <a:graphic>
               <a:graphicData uri="http://schemas.openxmlformats.org/drawingml/2006/picture">
                 <pic:pic>
                   <pic:nvPicPr>
-                    <pic:cNvPr descr="Gráfico" id="0" name="image2.png"/>
+                    <pic:cNvPr descr="Gráfico" id="0" name="image7.png"/>
                     <pic:cNvPicPr preferRelativeResize="0"/>
                   </pic:nvPicPr>
                   <pic:blipFill>
@@ -9767,12 +9767,12 @@
           <wp:inline distB="114300" distT="114300" distL="114300" distR="114300">
             <wp:extent cx="5330726" cy="1673600"/>
             <wp:effectExtent b="0" l="0" r="0" t="0"/>
-            <wp:docPr id="10" name="image8.png"/>
+            <wp:docPr id="10" name="image1.png"/>
             <a:graphic>
               <a:graphicData uri="http://schemas.openxmlformats.org/drawingml/2006/picture">
                 <pic:pic>
                   <pic:nvPicPr>
-                    <pic:cNvPr id="0" name="image8.png"/>
+                    <pic:cNvPr id="0" name="image1.png"/>
                     <pic:cNvPicPr preferRelativeResize="0"/>
                   </pic:nvPicPr>
                   <pic:blipFill>
@@ -10814,12 +10814,12 @@
           <wp:inline distB="114300" distT="114300" distL="114300" distR="114300">
             <wp:extent cx="5731200" cy="1193800"/>
             <wp:effectExtent b="0" l="0" r="0" t="0"/>
-            <wp:docPr id="9" name="image7.png"/>
+            <wp:docPr id="9" name="image4.png"/>
             <a:graphic>
               <a:graphicData uri="http://schemas.openxmlformats.org/drawingml/2006/picture">
                 <pic:pic>
                   <pic:nvPicPr>
-                    <pic:cNvPr id="0" name="image7.png"/>
+                    <pic:cNvPr id="0" name="image4.png"/>
                     <pic:cNvPicPr preferRelativeResize="0"/>
                   </pic:nvPicPr>
                   <pic:blipFill>
@@ -11036,12 +11036,12 @@
           <wp:inline distB="114300" distT="114300" distL="114300" distR="114300">
             <wp:extent cx="3927258" cy="4129088"/>
             <wp:effectExtent b="0" l="0" r="0" t="0"/>
-            <wp:docPr id="7" name="image1.png"/>
+            <wp:docPr id="7" name="image6.png"/>
             <a:graphic>
               <a:graphicData uri="http://schemas.openxmlformats.org/drawingml/2006/picture">
                 <pic:pic>
                   <pic:nvPicPr>
-                    <pic:cNvPr id="0" name="image1.png"/>
+                    <pic:cNvPr id="0" name="image6.png"/>
                     <pic:cNvPicPr preferRelativeResize="0"/>
                   </pic:nvPicPr>
                   <pic:blipFill>
@@ -11176,12 +11176,12 @@
           <wp:inline distB="114300" distT="114300" distL="114300" distR="114300">
             <wp:extent cx="3543300" cy="1085850"/>
             <wp:effectExtent b="0" l="0" r="0" t="0"/>
-            <wp:docPr id="6" name="image9.png"/>
+            <wp:docPr id="6" name="image8.png"/>
             <a:graphic>
               <a:graphicData uri="http://schemas.openxmlformats.org/drawingml/2006/picture">
                 <pic:pic>
                   <pic:nvPicPr>
-                    <pic:cNvPr id="0" name="image9.png"/>
+                    <pic:cNvPr id="0" name="image8.png"/>
                     <pic:cNvPicPr preferRelativeResize="0"/>
                   </pic:nvPicPr>
                   <pic:blipFill>
@@ -11456,12 +11456,12 @@
           <wp:inline distB="114300" distT="114300" distL="114300" distR="114300">
             <wp:extent cx="4723686" cy="5657647"/>
             <wp:effectExtent b="0" l="0" r="0" t="0"/>
-            <wp:docPr id="5" name="image6.png"/>
+            <wp:docPr id="5" name="image2.png"/>
             <a:graphic>
               <a:graphicData uri="http://schemas.openxmlformats.org/drawingml/2006/picture">
                 <pic:pic>
                   <pic:nvPicPr>
-                    <pic:cNvPr id="0" name="image6.png"/>
+                    <pic:cNvPr id="0" name="image2.png"/>
                     <pic:cNvPicPr preferRelativeResize="0"/>
                   </pic:nvPicPr>
                   <pic:blipFill>
@@ -11622,7 +11622,7 @@
         <w:rPr>
           <w:rtl w:val="0"/>
         </w:rPr>
-        <w:t xml:space="preserve">GitLab version : </w:t>
+        <w:t xml:space="preserve">GitLab version : last commit</w:t>
       </w:r>
     </w:p>
     <w:p>
@@ -11671,12 +11671,12 @@
           <wp:inline distB="114300" distT="114300" distL="114300" distR="114300">
             <wp:extent cx="4256580" cy="4793280"/>
             <wp:effectExtent b="0" l="0" r="0" t="0"/>
-            <wp:docPr id="2" name="image4.png"/>
+            <wp:docPr id="2" name="image10.png"/>
             <a:graphic>
               <a:graphicData uri="http://schemas.openxmlformats.org/drawingml/2006/picture">
                 <pic:pic>
                   <pic:nvPicPr>
-                    <pic:cNvPr id="0" name="image4.png"/>
+                    <pic:cNvPr id="0" name="image10.png"/>
                     <pic:cNvPicPr preferRelativeResize="0"/>
                   </pic:nvPicPr>
                   <pic:blipFill>
@@ -11758,6 +11758,26 @@
     </w:p>
     <w:p>
       <w:pPr>
+        <w:ind w:left="720" w:firstLine="0"/>
+        <w:jc w:val="both"/>
+        <w:rPr/>
+      </w:pPr>
+      <w:r>
+        <w:rPr>
+          <w:b w:val="1"/>
+          <w:rtl w:val="0"/>
+        </w:rPr>
+        <w:t xml:space="preserve">Note</w:t>
+      </w:r>
+      <w:r>
+        <w:rPr>
+          <w:rtl w:val="0"/>
+        </w:rPr>
+        <w:t xml:space="preserve">. I did not work on September 28 because it was my birthday.</w:t>
+      </w:r>
+    </w:p>
+    <w:p>
+      <w:pPr>
         <w:pStyle w:val="Heading3"/>
         <w:ind w:left="720" w:firstLine="0"/>
         <w:rPr/>
@@ -11820,6 +11840,88 @@
     <w:p>
       <w:pPr>
         <w:ind w:left="720" w:firstLine="0"/>
+        <w:rPr/>
+      </w:pPr>
+      <w:r>
+        <w:rPr>
+          <w:rtl w:val="0"/>
+        </w:rPr>
+      </w:r>
+    </w:p>
+    <w:p>
+      <w:pPr>
+        <w:ind w:left="720" w:firstLine="0"/>
+        <w:rPr/>
+      </w:pPr>
+      <w:r>
+        <w:rPr>
+          <w:rtl w:val="0"/>
+        </w:rPr>
+        <w:t xml:space="preserve">29/09/2020 18:46</w:t>
+      </w:r>
+    </w:p>
+    <w:p>
+      <w:pPr>
+        <w:ind w:left="0" w:firstLine="720"/>
+        <w:rPr>
+          <w:sz w:val="28"/>
+          <w:szCs w:val="28"/>
+        </w:rPr>
+      </w:pPr>
+      <w:r>
+        <w:rPr>
+          <w:rtl w:val="0"/>
+        </w:rPr>
+      </w:r>
+    </w:p>
+    <w:p>
+      <w:pPr>
+        <w:ind w:left="0" w:firstLine="720"/>
+        <w:rPr>
+          <w:sz w:val="28"/>
+          <w:szCs w:val="28"/>
+        </w:rPr>
+      </w:pPr>
+      <w:r>
+        <w:rPr>
+          <w:sz w:val="28"/>
+          <w:szCs w:val="28"/>
+          <w:rtl w:val="0"/>
+        </w:rPr>
+        <w:t xml:space="preserve">3.2. Spring 2: Implement the prototype in the framework Spring boot</w:t>
+      </w:r>
+    </w:p>
+    <w:p>
+      <w:pPr>
+        <w:ind w:left="0" w:firstLine="720"/>
+        <w:rPr>
+          <w:sz w:val="28"/>
+          <w:szCs w:val="28"/>
+        </w:rPr>
+      </w:pPr>
+      <w:r>
+        <w:rPr>
+          <w:rtl w:val="0"/>
+        </w:rPr>
+      </w:r>
+    </w:p>
+    <w:p>
+      <w:pPr>
+        <w:ind w:left="0" w:firstLine="720"/>
+        <w:rPr>
+          <w:sz w:val="28"/>
+          <w:szCs w:val="28"/>
+        </w:rPr>
+      </w:pPr>
+      <w:r>
+        <w:rPr>
+          <w:rtl w:val="0"/>
+        </w:rPr>
+      </w:r>
+    </w:p>
+    <w:p>
+      <w:pPr>
+        <w:ind w:left="0" w:firstLine="0"/>
         <w:rPr/>
       </w:pPr>
       <w:r>

</xml_diff>